<commit_message>
Baja del profesional al 90% (solo falta baja de turnos).
Listado de especialidades mejorado.
Lista de pendientes actualizada.
</commit_message>
<xml_diff>
--- a/Estrategia/Pendientes.docx
+++ b/Estrategia/Pendientes.docx
@@ -33,8 +33,6 @@
         </w:rPr>
         <w:t>ABM de Rol</w:t>
       </w:r>
-      <w:bookmarkStart w:id="0" w:name="_GoBack"/>
-      <w:bookmarkEnd w:id="0"/>
     </w:p>
     <w:p>
       <w:pPr>
@@ -3873,11 +3871,21 @@
       <w:r>
         <w:rPr>
           <w:rFonts w:ascii="Times New Roman" w:hAnsi="Times New Roman" w:cs="Times New Roman"/>
-          <w:color w:val="000000"/>
-          <w:sz w:val="23"/>
-          <w:szCs w:val="23"/>
-        </w:rPr>
-        <w:t>Esta funcionalidad es la que permite a un administrativo crear, modificar, o dar de</w:t>
+          <w:strike/>
+          <w:color w:val="000000"/>
+          <w:sz w:val="23"/>
+          <w:szCs w:val="23"/>
+        </w:rPr>
+        <w:t>Esta funcionalidad es la que permite a un administrativo crear</w:t>
+      </w:r>
+      <w:r>
+        <w:rPr>
+          <w:rFonts w:ascii="Times New Roman" w:hAnsi="Times New Roman" w:cs="Times New Roman"/>
+          <w:color w:val="000000"/>
+          <w:sz w:val="23"/>
+          <w:szCs w:val="23"/>
+        </w:rPr>
+        <w:t>, modificar, o dar de</w:t>
       </w:r>
     </w:p>
     <w:p>
@@ -3922,14 +3930,16 @@
         <w:spacing w:after="0" w:line="240" w:lineRule="auto"/>
         <w:rPr>
           <w:rFonts w:ascii="Times New Roman" w:hAnsi="Times New Roman" w:cs="Times New Roman"/>
-          <w:color w:val="000000"/>
-          <w:sz w:val="23"/>
-          <w:szCs w:val="23"/>
-        </w:rPr>
-      </w:pPr>
-      <w:r>
-        <w:rPr>
-          <w:rFonts w:ascii="Times New Roman" w:hAnsi="Times New Roman" w:cs="Times New Roman"/>
+          <w:strike/>
+          <w:color w:val="000000"/>
+          <w:sz w:val="23"/>
+          <w:szCs w:val="23"/>
+        </w:rPr>
+      </w:pPr>
+      <w:r>
+        <w:rPr>
+          <w:rFonts w:ascii="Times New Roman" w:hAnsi="Times New Roman" w:cs="Times New Roman"/>
+          <w:strike/>
           <w:color w:val="000000"/>
           <w:sz w:val="23"/>
           <w:szCs w:val="23"/>
@@ -3945,15 +3955,17 @@
         <w:spacing w:after="0" w:line="240" w:lineRule="auto"/>
         <w:rPr>
           <w:rFonts w:ascii="Times New Roman" w:hAnsi="Times New Roman" w:cs="Times New Roman"/>
-          <w:color w:val="000000"/>
-          <w:sz w:val="23"/>
-          <w:szCs w:val="23"/>
-        </w:rPr>
-      </w:pPr>
-      <w:proofErr w:type="gramStart"/>
-      <w:r>
-        <w:rPr>
-          <w:rFonts w:ascii="Times New Roman" w:hAnsi="Times New Roman" w:cs="Times New Roman"/>
+          <w:strike/>
+          <w:color w:val="000000"/>
+          <w:sz w:val="23"/>
+          <w:szCs w:val="23"/>
+        </w:rPr>
+      </w:pPr>
+      <w:proofErr w:type="gramStart"/>
+      <w:r>
+        <w:rPr>
+          <w:rFonts w:ascii="Times New Roman" w:hAnsi="Times New Roman" w:cs="Times New Roman"/>
+          <w:strike/>
           <w:color w:val="000000"/>
           <w:sz w:val="23"/>
           <w:szCs w:val="23"/>
@@ -3964,6 +3976,7 @@
       <w:r>
         <w:rPr>
           <w:rFonts w:ascii="Times New Roman" w:hAnsi="Times New Roman" w:cs="Times New Roman"/>
+          <w:strike/>
           <w:color w:val="000000"/>
           <w:sz w:val="23"/>
           <w:szCs w:val="23"/>
@@ -3979,14 +3992,16 @@
         <w:spacing w:after="0" w:line="240" w:lineRule="auto"/>
         <w:rPr>
           <w:rFonts w:ascii="Times New Roman" w:hAnsi="Times New Roman" w:cs="Times New Roman"/>
-          <w:color w:val="000000"/>
-          <w:sz w:val="23"/>
-          <w:szCs w:val="23"/>
-        </w:rPr>
-      </w:pPr>
-      <w:r>
-        <w:rPr>
-          <w:rFonts w:ascii="Times New Roman" w:hAnsi="Times New Roman" w:cs="Times New Roman"/>
+          <w:strike/>
+          <w:color w:val="000000"/>
+          <w:sz w:val="23"/>
+          <w:szCs w:val="23"/>
+        </w:rPr>
+      </w:pPr>
+      <w:r>
+        <w:rPr>
+          <w:rFonts w:ascii="Times New Roman" w:hAnsi="Times New Roman" w:cs="Times New Roman"/>
+          <w:strike/>
           <w:color w:val="000000"/>
           <w:sz w:val="23"/>
           <w:szCs w:val="23"/>
@@ -4002,6 +4017,7 @@
         <w:spacing w:after="0" w:line="240" w:lineRule="auto"/>
         <w:rPr>
           <w:rFonts w:ascii="Times New Roman" w:hAnsi="Times New Roman" w:cs="Times New Roman"/>
+          <w:strike/>
           <w:color w:val="000000"/>
           <w:sz w:val="23"/>
           <w:szCs w:val="23"/>
@@ -4010,6 +4026,7 @@
       <w:r>
         <w:rPr>
           <w:rFonts w:ascii="Segoe UI Symbol" w:hAnsi="Segoe UI Symbol" w:cs="Segoe UI Symbol"/>
+          <w:strike/>
           <w:color w:val="000000"/>
           <w:sz w:val="23"/>
           <w:szCs w:val="23"/>
@@ -4019,6 +4036,7 @@
       <w:r>
         <w:rPr>
           <w:rFonts w:ascii="Times New Roman" w:hAnsi="Times New Roman" w:cs="Times New Roman"/>
+          <w:strike/>
           <w:color w:val="000000"/>
           <w:sz w:val="23"/>
           <w:szCs w:val="23"/>
@@ -4034,6 +4052,7 @@
         <w:spacing w:after="0" w:line="240" w:lineRule="auto"/>
         <w:rPr>
           <w:rFonts w:ascii="Times New Roman" w:hAnsi="Times New Roman" w:cs="Times New Roman"/>
+          <w:strike/>
           <w:color w:val="000000"/>
           <w:sz w:val="23"/>
           <w:szCs w:val="23"/>
@@ -4042,6 +4061,7 @@
       <w:r>
         <w:rPr>
           <w:rFonts w:ascii="Segoe UI Symbol" w:hAnsi="Segoe UI Symbol" w:cs="Segoe UI Symbol"/>
+          <w:strike/>
           <w:color w:val="000000"/>
           <w:sz w:val="23"/>
           <w:szCs w:val="23"/>
@@ -4051,6 +4071,7 @@
       <w:r>
         <w:rPr>
           <w:rFonts w:ascii="Times New Roman" w:hAnsi="Times New Roman" w:cs="Times New Roman"/>
+          <w:strike/>
           <w:color w:val="000000"/>
           <w:sz w:val="23"/>
           <w:szCs w:val="23"/>
@@ -4066,6 +4087,7 @@
         <w:spacing w:after="0" w:line="240" w:lineRule="auto"/>
         <w:rPr>
           <w:rFonts w:ascii="Times New Roman" w:hAnsi="Times New Roman" w:cs="Times New Roman"/>
+          <w:strike/>
           <w:color w:val="000000"/>
           <w:sz w:val="23"/>
           <w:szCs w:val="23"/>
@@ -4074,6 +4096,7 @@
       <w:r>
         <w:rPr>
           <w:rFonts w:ascii="Segoe UI Symbol" w:hAnsi="Segoe UI Symbol" w:cs="Segoe UI Symbol"/>
+          <w:strike/>
           <w:color w:val="000000"/>
           <w:sz w:val="23"/>
           <w:szCs w:val="23"/>
@@ -4083,6 +4106,7 @@
       <w:r>
         <w:rPr>
           <w:rFonts w:ascii="Times New Roman" w:hAnsi="Times New Roman" w:cs="Times New Roman"/>
+          <w:strike/>
           <w:color w:val="000000"/>
           <w:sz w:val="23"/>
           <w:szCs w:val="23"/>
@@ -4098,6 +4122,7 @@
         <w:spacing w:after="0" w:line="240" w:lineRule="auto"/>
         <w:rPr>
           <w:rFonts w:ascii="Times New Roman" w:hAnsi="Times New Roman" w:cs="Times New Roman"/>
+          <w:strike/>
           <w:color w:val="000000"/>
           <w:sz w:val="23"/>
           <w:szCs w:val="23"/>
@@ -4106,6 +4131,7 @@
       <w:r>
         <w:rPr>
           <w:rFonts w:ascii="Segoe UI Symbol" w:hAnsi="Segoe UI Symbol" w:cs="Segoe UI Symbol"/>
+          <w:strike/>
           <w:color w:val="000000"/>
           <w:sz w:val="23"/>
           <w:szCs w:val="23"/>
@@ -4115,6 +4141,7 @@
       <w:r>
         <w:rPr>
           <w:rFonts w:ascii="Times New Roman" w:hAnsi="Times New Roman" w:cs="Times New Roman"/>
+          <w:strike/>
           <w:color w:val="000000"/>
           <w:sz w:val="23"/>
           <w:szCs w:val="23"/>
@@ -4130,6 +4157,7 @@
         <w:spacing w:after="0" w:line="240" w:lineRule="auto"/>
         <w:rPr>
           <w:rFonts w:ascii="Times New Roman" w:hAnsi="Times New Roman" w:cs="Times New Roman"/>
+          <w:strike/>
           <w:color w:val="000000"/>
           <w:sz w:val="23"/>
           <w:szCs w:val="23"/>
@@ -4138,6 +4166,7 @@
       <w:r>
         <w:rPr>
           <w:rFonts w:ascii="Segoe UI Symbol" w:hAnsi="Segoe UI Symbol" w:cs="Segoe UI Symbol"/>
+          <w:strike/>
           <w:color w:val="000000"/>
           <w:sz w:val="23"/>
           <w:szCs w:val="23"/>
@@ -4147,6 +4176,7 @@
       <w:r>
         <w:rPr>
           <w:rFonts w:ascii="Times New Roman" w:hAnsi="Times New Roman" w:cs="Times New Roman"/>
+          <w:strike/>
           <w:color w:val="000000"/>
           <w:sz w:val="23"/>
           <w:szCs w:val="23"/>
@@ -4162,6 +4192,7 @@
         <w:spacing w:after="0" w:line="240" w:lineRule="auto"/>
         <w:rPr>
           <w:rFonts w:ascii="Times New Roman" w:hAnsi="Times New Roman" w:cs="Times New Roman"/>
+          <w:strike/>
           <w:color w:val="000000"/>
           <w:sz w:val="23"/>
           <w:szCs w:val="23"/>
@@ -4170,6 +4201,7 @@
       <w:r>
         <w:rPr>
           <w:rFonts w:ascii="Segoe UI Symbol" w:hAnsi="Segoe UI Symbol" w:cs="Segoe UI Symbol"/>
+          <w:strike/>
           <w:color w:val="000000"/>
           <w:sz w:val="23"/>
           <w:szCs w:val="23"/>
@@ -4179,6 +4211,7 @@
       <w:r>
         <w:rPr>
           <w:rFonts w:ascii="Times New Roman" w:hAnsi="Times New Roman" w:cs="Times New Roman"/>
+          <w:strike/>
           <w:color w:val="000000"/>
           <w:sz w:val="23"/>
           <w:szCs w:val="23"/>
@@ -4194,6 +4227,7 @@
         <w:spacing w:after="0" w:line="240" w:lineRule="auto"/>
         <w:rPr>
           <w:rFonts w:ascii="Times New Roman" w:hAnsi="Times New Roman" w:cs="Times New Roman"/>
+          <w:strike/>
           <w:color w:val="000000"/>
           <w:sz w:val="23"/>
           <w:szCs w:val="23"/>
@@ -4202,6 +4236,7 @@
       <w:r>
         <w:rPr>
           <w:rFonts w:ascii="Segoe UI Symbol" w:hAnsi="Segoe UI Symbol" w:cs="Segoe UI Symbol"/>
+          <w:strike/>
           <w:color w:val="000000"/>
           <w:sz w:val="23"/>
           <w:szCs w:val="23"/>
@@ -4211,6 +4246,7 @@
       <w:r>
         <w:rPr>
           <w:rFonts w:ascii="Times New Roman" w:hAnsi="Times New Roman" w:cs="Times New Roman"/>
+          <w:strike/>
           <w:color w:val="000000"/>
           <w:sz w:val="23"/>
           <w:szCs w:val="23"/>
@@ -4226,6 +4262,7 @@
         <w:spacing w:after="0" w:line="240" w:lineRule="auto"/>
         <w:rPr>
           <w:rFonts w:ascii="Times New Roman" w:hAnsi="Times New Roman" w:cs="Times New Roman"/>
+          <w:strike/>
           <w:color w:val="000000"/>
           <w:sz w:val="23"/>
           <w:szCs w:val="23"/>
@@ -4234,6 +4271,7 @@
       <w:r>
         <w:rPr>
           <w:rFonts w:ascii="Segoe UI Symbol" w:hAnsi="Segoe UI Symbol" w:cs="Segoe UI Symbol"/>
+          <w:strike/>
           <w:color w:val="000000"/>
           <w:sz w:val="23"/>
           <w:szCs w:val="23"/>
@@ -4243,6 +4281,7 @@
       <w:r>
         <w:rPr>
           <w:rFonts w:ascii="Times New Roman" w:hAnsi="Times New Roman" w:cs="Times New Roman"/>
+          <w:strike/>
           <w:color w:val="000000"/>
           <w:sz w:val="23"/>
           <w:szCs w:val="23"/>
@@ -4266,6 +4305,7 @@
       <w:r>
         <w:rPr>
           <w:rFonts w:ascii="Segoe UI Symbol" w:hAnsi="Segoe UI Symbol" w:cs="Segoe UI Symbol"/>
+          <w:strike/>
           <w:color w:val="000000"/>
           <w:sz w:val="23"/>
           <w:szCs w:val="23"/>
@@ -4275,6 +4315,7 @@
       <w:r>
         <w:rPr>
           <w:rFonts w:ascii="Times New Roman" w:hAnsi="Times New Roman" w:cs="Times New Roman"/>
+          <w:strike/>
           <w:color w:val="000000"/>
           <w:sz w:val="23"/>
           <w:szCs w:val="23"/>
@@ -4304,14 +4345,16 @@
         <w:spacing w:after="0" w:line="240" w:lineRule="auto"/>
         <w:rPr>
           <w:rFonts w:ascii="Times New Roman" w:hAnsi="Times New Roman" w:cs="Times New Roman"/>
-          <w:color w:val="000000"/>
-          <w:sz w:val="23"/>
-          <w:szCs w:val="23"/>
-        </w:rPr>
-      </w:pPr>
-      <w:r>
-        <w:rPr>
-          <w:rFonts w:ascii="Times New Roman" w:hAnsi="Times New Roman" w:cs="Times New Roman"/>
+          <w:strike/>
+          <w:color w:val="000000"/>
+          <w:sz w:val="23"/>
+          <w:szCs w:val="23"/>
+        </w:rPr>
+      </w:pPr>
+      <w:r>
+        <w:rPr>
+          <w:rFonts w:ascii="Times New Roman" w:hAnsi="Times New Roman" w:cs="Times New Roman"/>
+          <w:strike/>
           <w:color w:val="000000"/>
           <w:sz w:val="23"/>
           <w:szCs w:val="23"/>
@@ -4330,12 +4373,14 @@
           <w:color w:val="000000"/>
           <w:sz w:val="23"/>
           <w:szCs w:val="23"/>
-        </w:rPr>
-      </w:pPr>
-      <w:proofErr w:type="gramStart"/>
-      <w:r>
-        <w:rPr>
-          <w:rFonts w:ascii="Times New Roman" w:hAnsi="Times New Roman" w:cs="Times New Roman"/>
+          <w:highlight w:val="yellow"/>
+        </w:rPr>
+      </w:pPr>
+      <w:proofErr w:type="gramStart"/>
+      <w:r>
+        <w:rPr>
+          <w:rFonts w:ascii="Times New Roman" w:hAnsi="Times New Roman" w:cs="Times New Roman"/>
+          <w:strike/>
           <w:color w:val="000000"/>
           <w:sz w:val="23"/>
           <w:szCs w:val="23"/>
@@ -4346,33 +4391,55 @@
       <w:r>
         <w:rPr>
           <w:rFonts w:ascii="Times New Roman" w:hAnsi="Times New Roman" w:cs="Times New Roman"/>
-          <w:color w:val="000000"/>
-          <w:sz w:val="23"/>
-          <w:szCs w:val="23"/>
-        </w:rPr>
-        <w:t xml:space="preserve"> lógica y además se tendrán que dar de baja todos los turnos de los diferentes</w:t>
-      </w:r>
-    </w:p>
-    <w:p>
-      <w:pPr>
-        <w:autoSpaceDE w:val="0"/>
-        <w:autoSpaceDN w:val="0"/>
-        <w:adjustRightInd w:val="0"/>
-        <w:spacing w:after="0" w:line="240" w:lineRule="auto"/>
-        <w:rPr>
-          <w:rFonts w:ascii="Times New Roman" w:hAnsi="Times New Roman" w:cs="Times New Roman"/>
-          <w:color w:val="000000"/>
-          <w:sz w:val="23"/>
-          <w:szCs w:val="23"/>
-        </w:rPr>
-      </w:pPr>
-      <w:proofErr w:type="gramStart"/>
-      <w:r>
-        <w:rPr>
-          <w:rFonts w:ascii="Times New Roman" w:hAnsi="Times New Roman" w:cs="Times New Roman"/>
-          <w:color w:val="000000"/>
-          <w:sz w:val="23"/>
-          <w:szCs w:val="23"/>
+          <w:strike/>
+          <w:color w:val="000000"/>
+          <w:sz w:val="23"/>
+          <w:szCs w:val="23"/>
+        </w:rPr>
+        <w:t xml:space="preserve"> lógica y además se tendrán que</w:t>
+      </w:r>
+      <w:r>
+        <w:rPr>
+          <w:rFonts w:ascii="Times New Roman" w:hAnsi="Times New Roman" w:cs="Times New Roman"/>
+          <w:color w:val="000000"/>
+          <w:sz w:val="23"/>
+          <w:szCs w:val="23"/>
+        </w:rPr>
+        <w:t xml:space="preserve"> </w:t>
+      </w:r>
+      <w:r>
+        <w:rPr>
+          <w:rFonts w:ascii="Times New Roman" w:hAnsi="Times New Roman" w:cs="Times New Roman"/>
+          <w:color w:val="000000"/>
+          <w:sz w:val="23"/>
+          <w:szCs w:val="23"/>
+          <w:highlight w:val="yellow"/>
+        </w:rPr>
+        <w:t>dar de baja todos los turnos de los diferentes</w:t>
+      </w:r>
+    </w:p>
+    <w:p>
+      <w:pPr>
+        <w:autoSpaceDE w:val="0"/>
+        <w:autoSpaceDN w:val="0"/>
+        <w:adjustRightInd w:val="0"/>
+        <w:spacing w:after="0" w:line="240" w:lineRule="auto"/>
+        <w:rPr>
+          <w:rFonts w:ascii="Times New Roman" w:hAnsi="Times New Roman" w:cs="Times New Roman"/>
+          <w:strike/>
+          <w:color w:val="000000"/>
+          <w:sz w:val="23"/>
+          <w:szCs w:val="23"/>
+        </w:rPr>
+      </w:pPr>
+      <w:proofErr w:type="gramStart"/>
+      <w:r>
+        <w:rPr>
+          <w:rFonts w:ascii="Times New Roman" w:hAnsi="Times New Roman" w:cs="Times New Roman"/>
+          <w:color w:val="000000"/>
+          <w:sz w:val="23"/>
+          <w:szCs w:val="23"/>
+          <w:highlight w:val="yellow"/>
         </w:rPr>
         <w:t>pacientes</w:t>
       </w:r>
@@ -4383,27 +4450,50 @@
           <w:color w:val="000000"/>
           <w:sz w:val="23"/>
           <w:szCs w:val="23"/>
-        </w:rPr>
-        <w:t xml:space="preserve"> que tiene asignado como así también no estar más disponible para futuras</w:t>
-      </w:r>
-    </w:p>
-    <w:p>
-      <w:pPr>
-        <w:autoSpaceDE w:val="0"/>
-        <w:autoSpaceDN w:val="0"/>
-        <w:adjustRightInd w:val="0"/>
-        <w:spacing w:after="0" w:line="240" w:lineRule="auto"/>
-        <w:rPr>
-          <w:rFonts w:ascii="Times New Roman" w:hAnsi="Times New Roman" w:cs="Times New Roman"/>
-          <w:color w:val="000000"/>
-          <w:sz w:val="23"/>
-          <w:szCs w:val="23"/>
-        </w:rPr>
-      </w:pPr>
-      <w:proofErr w:type="gramStart"/>
-      <w:r>
-        <w:rPr>
-          <w:rFonts w:ascii="Times New Roman" w:hAnsi="Times New Roman" w:cs="Times New Roman"/>
+          <w:highlight w:val="yellow"/>
+        </w:rPr>
+        <w:t xml:space="preserve"> que tiene asignado</w:t>
+      </w:r>
+      <w:bookmarkStart w:id="0" w:name="_GoBack"/>
+      <w:bookmarkEnd w:id="0"/>
+      <w:r>
+        <w:rPr>
+          <w:rFonts w:ascii="Times New Roman" w:hAnsi="Times New Roman" w:cs="Times New Roman"/>
+          <w:color w:val="000000"/>
+          <w:sz w:val="23"/>
+          <w:szCs w:val="23"/>
+        </w:rPr>
+        <w:t xml:space="preserve"> </w:t>
+      </w:r>
+      <w:r>
+        <w:rPr>
+          <w:rFonts w:ascii="Times New Roman" w:hAnsi="Times New Roman" w:cs="Times New Roman"/>
+          <w:strike/>
+          <w:color w:val="000000"/>
+          <w:sz w:val="23"/>
+          <w:szCs w:val="23"/>
+        </w:rPr>
+        <w:t>como así también no estar más disponible para futuras</w:t>
+      </w:r>
+    </w:p>
+    <w:p>
+      <w:pPr>
+        <w:autoSpaceDE w:val="0"/>
+        <w:autoSpaceDN w:val="0"/>
+        <w:adjustRightInd w:val="0"/>
+        <w:spacing w:after="0" w:line="240" w:lineRule="auto"/>
+        <w:rPr>
+          <w:rFonts w:ascii="Times New Roman" w:hAnsi="Times New Roman" w:cs="Times New Roman"/>
+          <w:color w:val="000000"/>
+          <w:sz w:val="23"/>
+          <w:szCs w:val="23"/>
+        </w:rPr>
+      </w:pPr>
+      <w:proofErr w:type="gramStart"/>
+      <w:r>
+        <w:rPr>
+          <w:rFonts w:ascii="Times New Roman" w:hAnsi="Times New Roman" w:cs="Times New Roman"/>
+          <w:strike/>
           <w:color w:val="000000"/>
           <w:sz w:val="23"/>
           <w:szCs w:val="23"/>

</xml_diff>